<commit_message>
udpated resume with current employment details
</commit_message>
<xml_diff>
--- a/assets/Umang_resume.docx
+++ b/assets/Umang_resume.docx
@@ -1,6 +1,6 @@
 
 <file path=word/document.xml><?xml version="1.0" encoding="utf-8"?>
-<w:document xmlns:wpc="http://schemas.microsoft.com/office/word/2010/wordprocessingCanvas" xmlns:cx="http://schemas.microsoft.com/office/drawing/2014/chartex" xmlns:cx1="http://schemas.microsoft.com/office/drawing/2015/9/8/chartex" xmlns:cx2="http://schemas.microsoft.com/office/drawing/2015/10/21/chartex" xmlns:cx3="http://schemas.microsoft.com/office/drawing/2016/5/9/chartex" xmlns:cx4="http://schemas.microsoft.com/office/drawing/2016/5/10/chartex" xmlns:cx5="http://schemas.microsoft.com/office/drawing/2016/5/11/chartex" xmlns:cx6="http://schemas.microsoft.com/office/drawing/2016/5/12/chartex" xmlns:cx7="http://schemas.microsoft.com/office/drawing/2016/5/13/chartex" xmlns:cx8="http://schemas.microsoft.com/office/drawing/2016/5/14/chartex" xmlns:mc="http://schemas.openxmlformats.org/markup-compatibility/2006" xmlns:aink="http://schemas.microsoft.com/office/drawing/2016/ink" xmlns:am3d="http://schemas.microsoft.com/office/drawing/2017/model3d" xmlns:o="urn:schemas-microsoft-com:office:office" xmlns:r="http://schemas.openxmlformats.org/officeDocument/2006/relationships" xmlns:m="http://schemas.openxmlformats.org/officeDocument/2006/math" xmlns:v="urn:schemas-microsoft-com:vml" xmlns:wp14="http://schemas.microsoft.com/office/word/2010/wordprocessingDrawing" xmlns:wp="http://schemas.openxmlformats.org/drawingml/2006/wordprocessingDrawing" xmlns:w10="urn:schemas-microsoft-com:office:word" xmlns:w="http://schemas.openxmlformats.org/wordprocessingml/2006/main" xmlns:w14="http://schemas.microsoft.com/office/word/2010/wordml" xmlns:w15="http://schemas.microsoft.com/office/word/2012/wordml" xmlns:w16cex="http://schemas.microsoft.com/office/word/2018/wordml/cex" xmlns:w16cid="http://schemas.microsoft.com/office/word/2016/wordml/cid" xmlns:w16="http://schemas.microsoft.com/office/word/2018/wordml" xmlns:w16sdtdh="http://schemas.microsoft.com/office/word/2020/wordml/sdtdatahash" xmlns:w16se="http://schemas.microsoft.com/office/word/2015/wordml/symex" xmlns:wpg="http://schemas.microsoft.com/office/word/2010/wordprocessingGroup" xmlns:wpi="http://schemas.microsoft.com/office/word/2010/wordprocessingInk" xmlns:wne="http://schemas.microsoft.com/office/word/2006/wordml" xmlns:wps="http://schemas.microsoft.com/office/word/2010/wordprocessingShape" mc:Ignorable="w14 w15 w16se w16cid w16 w16cex w16sdtdh wp14">
+<w:document xmlns:wpc="http://schemas.microsoft.com/office/word/2010/wordprocessingCanvas" xmlns:cx="http://schemas.microsoft.com/office/drawing/2014/chartex" xmlns:cx1="http://schemas.microsoft.com/office/drawing/2015/9/8/chartex" xmlns:cx2="http://schemas.microsoft.com/office/drawing/2015/10/21/chartex" xmlns:cx3="http://schemas.microsoft.com/office/drawing/2016/5/9/chartex" xmlns:cx4="http://schemas.microsoft.com/office/drawing/2016/5/10/chartex" xmlns:cx5="http://schemas.microsoft.com/office/drawing/2016/5/11/chartex" xmlns:cx6="http://schemas.microsoft.com/office/drawing/2016/5/12/chartex" xmlns:cx7="http://schemas.microsoft.com/office/drawing/2016/5/13/chartex" xmlns:cx8="http://schemas.microsoft.com/office/drawing/2016/5/14/chartex" xmlns:mc="http://schemas.openxmlformats.org/markup-compatibility/2006" xmlns:aink="http://schemas.microsoft.com/office/drawing/2016/ink" xmlns:am3d="http://schemas.microsoft.com/office/drawing/2017/model3d" xmlns:o="urn:schemas-microsoft-com:office:office" xmlns:oel="http://schemas.microsoft.com/office/2019/extlst" xmlns:r="http://schemas.openxmlformats.org/officeDocument/2006/relationships" xmlns:m="http://schemas.openxmlformats.org/officeDocument/2006/math" xmlns:v="urn:schemas-microsoft-com:vml" xmlns:wp14="http://schemas.microsoft.com/office/word/2010/wordprocessingDrawing" xmlns:wp="http://schemas.openxmlformats.org/drawingml/2006/wordprocessingDrawing" xmlns:w10="urn:schemas-microsoft-com:office:word" xmlns:w="http://schemas.openxmlformats.org/wordprocessingml/2006/main" xmlns:w14="http://schemas.microsoft.com/office/word/2010/wordml" xmlns:w15="http://schemas.microsoft.com/office/word/2012/wordml" xmlns:w16cex="http://schemas.microsoft.com/office/word/2018/wordml/cex" xmlns:w16cid="http://schemas.microsoft.com/office/word/2016/wordml/cid" xmlns:w16="http://schemas.microsoft.com/office/word/2018/wordml" xmlns:w16sdtdh="http://schemas.microsoft.com/office/word/2020/wordml/sdtdatahash" xmlns:w16se="http://schemas.microsoft.com/office/word/2015/wordml/symex" xmlns:wpg="http://schemas.microsoft.com/office/word/2010/wordprocessingGroup" xmlns:wpi="http://schemas.microsoft.com/office/word/2010/wordprocessingInk" xmlns:wne="http://schemas.microsoft.com/office/word/2006/wordml" xmlns:wps="http://schemas.microsoft.com/office/word/2010/wordprocessingShape" mc:Ignorable="w14 w15 w16se w16cid w16 w16cex w16sdtdh wp14">
   <w:body>
     <w:tbl>
       <w:tblPr>
@@ -346,19 +346,8 @@
                   <w:sz w:val="20"/>
                   <w:lang w:val="en-IN"/>
                 </w:rPr>
-                <w:t>linkedin.com/in/</w:t>
+                <w:t>linkedin.com/in/umangbbhatt</w:t>
               </w:r>
-              <w:proofErr w:type="spellStart"/>
-              <w:r>
-                <w:rPr>
-                  <w:rStyle w:val="Hyperlink"/>
-                  <w:rFonts w:asciiTheme="majorHAnsi" w:hAnsiTheme="majorHAnsi" w:cs="Arial"/>
-                  <w:sz w:val="20"/>
-                  <w:lang w:val="en-IN"/>
-                </w:rPr>
-                <w:t>umangbbhatt</w:t>
-              </w:r>
-              <w:proofErr w:type="spellEnd"/>
             </w:hyperlink>
             <w:r>
               <w:rPr>
@@ -571,29 +560,7 @@
           <w:szCs w:val="21"/>
           <w:lang w:val="en-IN"/>
         </w:rPr>
-        <w:t xml:space="preserve"> </w:t>
-      </w:r>
-      <w:proofErr w:type="spellStart"/>
-      <w:r>
-        <w:rPr>
-          <w:rFonts w:asciiTheme="majorHAnsi" w:hAnsiTheme="majorHAnsi" w:cs="Arial"/>
-          <w:spacing w:val="10"/>
-          <w:sz w:val="21"/>
-          <w:szCs w:val="21"/>
-          <w:lang w:val="en-IN"/>
-        </w:rPr>
-        <w:t>WinForm</w:t>
-      </w:r>
-      <w:proofErr w:type="spellEnd"/>
-      <w:r>
-        <w:rPr>
-          <w:rFonts w:asciiTheme="majorHAnsi" w:hAnsiTheme="majorHAnsi" w:cs="Arial"/>
-          <w:spacing w:val="10"/>
-          <w:sz w:val="21"/>
-          <w:szCs w:val="21"/>
-          <w:lang w:val="en-IN"/>
-        </w:rPr>
-        <w:t xml:space="preserve"> based application (VB6 and COM+</w:t>
+        <w:t xml:space="preserve"> WinForm based application (VB6 and COM+</w:t>
       </w:r>
       <w:r>
         <w:rPr>
@@ -715,29 +682,7 @@
           <w:szCs w:val="21"/>
           <w:lang w:val="en-IN"/>
         </w:rPr>
-        <w:t xml:space="preserve"> and mocking (</w:t>
-      </w:r>
-      <w:proofErr w:type="spellStart"/>
-      <w:r>
-        <w:rPr>
-          <w:rFonts w:asciiTheme="majorHAnsi" w:hAnsiTheme="majorHAnsi" w:cs="Arial"/>
-          <w:spacing w:val="10"/>
-          <w:sz w:val="21"/>
-          <w:szCs w:val="21"/>
-          <w:lang w:val="en-IN"/>
-        </w:rPr>
-        <w:t>JustMock</w:t>
-      </w:r>
-      <w:proofErr w:type="spellEnd"/>
-      <w:r>
-        <w:rPr>
-          <w:rFonts w:asciiTheme="majorHAnsi" w:hAnsiTheme="majorHAnsi" w:cs="Arial"/>
-          <w:spacing w:val="10"/>
-          <w:sz w:val="21"/>
-          <w:szCs w:val="21"/>
-          <w:lang w:val="en-IN"/>
-        </w:rPr>
-        <w:t>)</w:t>
+        <w:t xml:space="preserve"> and mocking (JustMock)</w:t>
       </w:r>
     </w:p>
     <w:p>
@@ -1035,20 +980,8 @@
           <w:szCs w:val="21"/>
           <w:lang w:val="en-IN"/>
         </w:rPr>
-        <w:t xml:space="preserve"> </w:t>
-      </w:r>
-      <w:proofErr w:type="spellStart"/>
-      <w:r>
-        <w:rPr>
-          <w:rFonts w:asciiTheme="majorHAnsi" w:hAnsiTheme="majorHAnsi" w:cs="Arial"/>
-          <w:spacing w:val="10"/>
-          <w:sz w:val="21"/>
-          <w:szCs w:val="21"/>
-          <w:lang w:val="en-IN"/>
-        </w:rPr>
-        <w:t>Serilog</w:t>
-      </w:r>
-      <w:proofErr w:type="spellEnd"/>
+        <w:t xml:space="preserve"> Serilog</w:t>
+      </w:r>
       <w:r>
         <w:rPr>
           <w:rFonts w:asciiTheme="majorHAnsi" w:hAnsiTheme="majorHAnsi" w:cs="Arial"/>
@@ -1540,20 +1473,8 @@
           <w:szCs w:val="21"/>
           <w:lang w:val="en-IN"/>
         </w:rPr>
-        <w:t xml:space="preserve"> </w:t>
-      </w:r>
-      <w:proofErr w:type="spellStart"/>
-      <w:r>
-        <w:rPr>
-          <w:rFonts w:asciiTheme="majorHAnsi" w:hAnsiTheme="majorHAnsi" w:cs="Arial"/>
-          <w:spacing w:val="10"/>
-          <w:sz w:val="21"/>
-          <w:szCs w:val="21"/>
-          <w:lang w:val="en-IN"/>
-        </w:rPr>
-        <w:t>DebugDiag</w:t>
-      </w:r>
-      <w:proofErr w:type="spellEnd"/>
+        <w:t xml:space="preserve"> DebugDiag</w:t>
+      </w:r>
       <w:r>
         <w:rPr>
           <w:rFonts w:asciiTheme="majorHAnsi" w:hAnsiTheme="majorHAnsi" w:cs="Arial"/>
@@ -1572,29 +1493,7 @@
           <w:szCs w:val="21"/>
           <w:lang w:val="en-IN"/>
         </w:rPr>
-        <w:t xml:space="preserve">, </w:t>
-      </w:r>
-      <w:proofErr w:type="spellStart"/>
-      <w:r>
-        <w:rPr>
-          <w:rFonts w:asciiTheme="majorHAnsi" w:hAnsiTheme="majorHAnsi" w:cs="Arial"/>
-          <w:spacing w:val="10"/>
-          <w:sz w:val="21"/>
-          <w:szCs w:val="21"/>
-          <w:lang w:val="en-IN"/>
-        </w:rPr>
-        <w:t>ProcDump</w:t>
-      </w:r>
-      <w:proofErr w:type="spellEnd"/>
-      <w:r>
-        <w:rPr>
-          <w:rFonts w:asciiTheme="majorHAnsi" w:hAnsiTheme="majorHAnsi" w:cs="Arial"/>
-          <w:spacing w:val="10"/>
-          <w:sz w:val="21"/>
-          <w:szCs w:val="21"/>
-          <w:lang w:val="en-IN"/>
-        </w:rPr>
-        <w:t xml:space="preserve">, Windows </w:t>
+        <w:t xml:space="preserve">, ProcDump, Windows </w:t>
       </w:r>
       <w:r>
         <w:rPr>
@@ -1676,7 +1575,6 @@
         </w:rPr>
         <w:t xml:space="preserve">ecorder, </w:t>
       </w:r>
-      <w:proofErr w:type="spellStart"/>
       <w:r>
         <w:rPr>
           <w:rFonts w:asciiTheme="majorHAnsi" w:hAnsiTheme="majorHAnsi" w:cs="Arial"/>
@@ -1687,7 +1585,6 @@
         </w:rPr>
         <w:t>ProcMon</w:t>
       </w:r>
-      <w:proofErr w:type="spellEnd"/>
       <w:r>
         <w:rPr>
           <w:rFonts w:asciiTheme="majorHAnsi" w:hAnsiTheme="majorHAnsi" w:cs="Arial"/>
@@ -1743,6 +1640,128 @@
           <w:spacing w:val="10"/>
           <w:lang w:val="en-IN"/>
         </w:rPr>
+        <w:t>Software Crafsperson (full stack developer)</w:t>
+      </w:r>
+      <w:r>
+        <w:rPr>
+          <w:rFonts w:asciiTheme="majorHAnsi" w:hAnsiTheme="majorHAnsi" w:cs="Arial"/>
+          <w:bCs/>
+          <w:spacing w:val="10"/>
+          <w:lang w:val="en-IN"/>
+        </w:rPr>
+        <w:t xml:space="preserve"> at</w:t>
+      </w:r>
+      <w:r>
+        <w:rPr>
+          <w:rFonts w:asciiTheme="majorHAnsi" w:hAnsiTheme="majorHAnsi" w:cs="Arial"/>
+          <w:b/>
+          <w:spacing w:val="10"/>
+          <w:lang w:val="en-IN"/>
+        </w:rPr>
+        <w:t xml:space="preserve"> </w:t>
+      </w:r>
+      <w:r>
+        <w:rPr>
+          <w:rFonts w:asciiTheme="majorHAnsi" w:hAnsiTheme="majorHAnsi" w:cs="Arial"/>
+          <w:b/>
+          <w:spacing w:val="10"/>
+          <w:lang w:val="en-IN"/>
+        </w:rPr>
+        <w:t>Incubyte</w:t>
+      </w:r>
+      <w:r>
+        <w:rPr>
+          <w:rFonts w:asciiTheme="majorHAnsi" w:hAnsiTheme="majorHAnsi" w:cs="Arial"/>
+          <w:b/>
+          <w:spacing w:val="10"/>
+          <w:lang w:val="en-IN"/>
+        </w:rPr>
+        <w:t xml:space="preserve"> – </w:t>
+      </w:r>
+      <w:r>
+        <w:rPr>
+          <w:rFonts w:asciiTheme="majorHAnsi" w:hAnsiTheme="majorHAnsi" w:cs="Arial"/>
+          <w:b/>
+          <w:spacing w:val="10"/>
+          <w:lang w:val="en-IN"/>
+        </w:rPr>
+        <w:t>May</w:t>
+      </w:r>
+      <w:r>
+        <w:rPr>
+          <w:rFonts w:asciiTheme="majorHAnsi" w:hAnsiTheme="majorHAnsi" w:cs="Arial"/>
+          <w:b/>
+          <w:spacing w:val="10"/>
+          <w:lang w:val="en-IN"/>
+        </w:rPr>
+        <w:t xml:space="preserve"> </w:t>
+      </w:r>
+      <w:r>
+        <w:rPr>
+          <w:rFonts w:asciiTheme="majorHAnsi" w:hAnsiTheme="majorHAnsi" w:cs="Arial"/>
+          <w:b/>
+          <w:spacing w:val="10"/>
+          <w:lang w:val="en-IN"/>
+        </w:rPr>
+        <w:t>2022</w:t>
+      </w:r>
+      <w:r>
+        <w:rPr>
+          <w:rFonts w:asciiTheme="majorHAnsi" w:hAnsiTheme="majorHAnsi" w:cs="Arial"/>
+          <w:b/>
+          <w:spacing w:val="10"/>
+          <w:lang w:val="en-IN"/>
+        </w:rPr>
+        <w:t xml:space="preserve"> to </w:t>
+      </w:r>
+      <w:r>
+        <w:rPr>
+          <w:rFonts w:asciiTheme="majorHAnsi" w:hAnsiTheme="majorHAnsi" w:cs="Arial"/>
+          <w:b/>
+          <w:spacing w:val="10"/>
+          <w:lang w:val="en-IN"/>
+        </w:rPr>
+        <w:t>Present</w:t>
+      </w:r>
+    </w:p>
+    <w:p>
+      <w:pPr>
+        <w:pStyle w:val="ListBullet"/>
+        <w:tabs>
+          <w:tab w:val="clear" w:pos="360"/>
+          <w:tab w:val="num" w:pos="502"/>
+        </w:tabs>
+        <w:ind w:left="502"/>
+        <w:rPr>
+          <w:lang w:val="en-IN"/>
+        </w:rPr>
+      </w:pPr>
+      <w:r>
+        <w:rPr>
+          <w:lang w:val="en-IN"/>
+        </w:rPr>
+        <w:t>Working on a full stack application written in Angular, Java and Microsoft SQL Server.</w:t>
+      </w:r>
+    </w:p>
+    <w:p>
+      <w:pPr>
+        <w:spacing w:after="60" w:line="288" w:lineRule="auto"/>
+        <w:ind w:left="142"/>
+        <w:jc w:val="both"/>
+        <w:rPr>
+          <w:rFonts w:asciiTheme="majorHAnsi" w:hAnsiTheme="majorHAnsi" w:cs="Arial"/>
+          <w:b/>
+          <w:spacing w:val="10"/>
+          <w:lang w:val="en-IN"/>
+        </w:rPr>
+      </w:pPr>
+      <w:r>
+        <w:rPr>
+          <w:rFonts w:asciiTheme="majorHAnsi" w:hAnsiTheme="majorHAnsi" w:cs="Arial"/>
+          <w:b/>
+          <w:spacing w:val="10"/>
+          <w:lang w:val="en-IN"/>
+        </w:rPr>
         <w:t>Expert software engineer</w:t>
       </w:r>
       <w:r>
@@ -1815,7 +1834,16 @@
           <w:spacing w:val="10"/>
           <w:lang w:val="en-IN"/>
         </w:rPr>
-        <w:t>2013 to Current</w:t>
+        <w:t xml:space="preserve">2013 to </w:t>
+      </w:r>
+      <w:r>
+        <w:rPr>
+          <w:rFonts w:asciiTheme="majorHAnsi" w:hAnsiTheme="majorHAnsi" w:cs="Arial"/>
+          <w:b/>
+          <w:spacing w:val="10"/>
+          <w:lang w:val="en-IN"/>
+        </w:rPr>
+        <w:t>April 2022</w:t>
       </w:r>
     </w:p>
     <w:p>
@@ -2662,7 +2690,6 @@
         </w:rPr>
         <w:t xml:space="preserve"> on </w:t>
       </w:r>
-      <w:proofErr w:type="spellStart"/>
       <w:r>
         <w:rPr>
           <w:rFonts w:asciiTheme="majorHAnsi" w:hAnsiTheme="majorHAnsi" w:cs="Arial"/>
@@ -2673,7 +2700,6 @@
         </w:rPr>
         <w:t>MSBuild</w:t>
       </w:r>
-      <w:proofErr w:type="spellEnd"/>
       <w:r>
         <w:rPr>
           <w:rFonts w:asciiTheme="majorHAnsi" w:hAnsiTheme="majorHAnsi" w:cs="Arial"/>
@@ -3117,29 +3143,7 @@
           <w:szCs w:val="21"/>
           <w:lang w:val="en-IN"/>
         </w:rPr>
-        <w:t xml:space="preserve"> </w:t>
-      </w:r>
-      <w:proofErr w:type="spellStart"/>
-      <w:r>
-        <w:rPr>
-          <w:rFonts w:asciiTheme="majorHAnsi" w:hAnsiTheme="majorHAnsi" w:cs="Arial"/>
-          <w:spacing w:val="10"/>
-          <w:sz w:val="21"/>
-          <w:szCs w:val="21"/>
-          <w:lang w:val="en-IN"/>
-        </w:rPr>
-        <w:t>DebugDiag</w:t>
-      </w:r>
-      <w:proofErr w:type="spellEnd"/>
-      <w:r>
-        <w:rPr>
-          <w:rFonts w:asciiTheme="majorHAnsi" w:hAnsiTheme="majorHAnsi" w:cs="Arial"/>
-          <w:spacing w:val="10"/>
-          <w:sz w:val="21"/>
-          <w:szCs w:val="21"/>
-          <w:lang w:val="en-IN"/>
-        </w:rPr>
-        <w:t xml:space="preserve"> to understand the situations like hang, crash</w:t>
+        <w:t xml:space="preserve"> DebugDiag to understand the situations like hang, crash</w:t>
       </w:r>
       <w:r>
         <w:rPr>
@@ -3165,7 +3169,7 @@
     <w:p>
       <w:pPr>
         <w:shd w:val="clear" w:color="auto" w:fill="F2F2F2" w:themeFill="background1" w:themeFillShade="F2"/>
-        <w:spacing w:after="0" w:line="0" w:lineRule="atLeast"/>
+        <w:spacing w:before="120" w:after="120" w:line="240" w:lineRule="auto"/>
         <w:rPr>
           <w:rFonts w:asciiTheme="majorHAnsi" w:hAnsiTheme="majorHAnsi" w:cs="Arial"/>
           <w:b/>
@@ -3184,7 +3188,7 @@
           <w:szCs w:val="26"/>
           <w:lang w:val="en-IN"/>
         </w:rPr>
-        <w:t>Awards</w:t>
+        <w:t>Education</w:t>
       </w:r>
     </w:p>
     <w:p>
@@ -3194,100 +3198,7 @@
           <w:ilvl w:val="0"/>
           <w:numId w:val="3"/>
         </w:numPr>
-        <w:spacing w:before="120" w:after="0" w:line="0" w:lineRule="atLeast"/>
-        <w:ind w:left="504"/>
-        <w:jc w:val="both"/>
-        <w:rPr>
-          <w:rStyle w:val="Hyperlink"/>
-          <w:rFonts w:asciiTheme="majorHAnsi" w:hAnsiTheme="majorHAnsi" w:cs="Arial"/>
-          <w:color w:val="auto"/>
-          <w:spacing w:val="10"/>
-          <w:sz w:val="21"/>
-          <w:szCs w:val="21"/>
-          <w:u w:val="none"/>
-          <w:lang w:val="en-IN"/>
-        </w:rPr>
-      </w:pPr>
-      <w:r>
-        <w:rPr>
-          <w:rFonts w:asciiTheme="majorHAnsi" w:hAnsiTheme="majorHAnsi" w:cs="Arial"/>
-          <w:spacing w:val="10"/>
-          <w:sz w:val="21"/>
-          <w:szCs w:val="21"/>
-          <w:lang w:val="en-IN"/>
-        </w:rPr>
-        <w:t xml:space="preserve">Got total of </w:t>
-      </w:r>
-      <w:r>
-        <w:rPr>
-          <w:rFonts w:asciiTheme="majorHAnsi" w:hAnsiTheme="majorHAnsi" w:cs="Arial"/>
-          <w:spacing w:val="10"/>
-          <w:sz w:val="21"/>
-          <w:szCs w:val="21"/>
-          <w:lang w:val="en-IN"/>
-        </w:rPr>
-        <w:t xml:space="preserve">12 </w:t>
-      </w:r>
-      <w:r>
-        <w:rPr>
-          <w:rFonts w:asciiTheme="majorHAnsi" w:hAnsiTheme="majorHAnsi" w:cs="Arial"/>
-          <w:spacing w:val="10"/>
-          <w:sz w:val="21"/>
-          <w:szCs w:val="21"/>
-          <w:lang w:val="en-IN"/>
-        </w:rPr>
-        <w:t xml:space="preserve">awards during 2020 and 2021 from peers and managers. More details are on page </w:t>
-      </w:r>
-      <w:hyperlink r:id="rId17" w:history="1">
-        <w:r>
-          <w:rPr>
-            <w:rStyle w:val="Hyperlink"/>
-            <w:rFonts w:asciiTheme="majorHAnsi" w:hAnsiTheme="majorHAnsi" w:cs="Arial"/>
-            <w:spacing w:val="10"/>
-            <w:sz w:val="21"/>
-            <w:szCs w:val="21"/>
-            <w:lang w:val="en-IN"/>
-          </w:rPr>
-          <w:t>https://umangbhatt.in/blog/awards</w:t>
-        </w:r>
-      </w:hyperlink>
-      <w:r>
-        <w:t>. I received awards at same frequency during my tenure at Allscripts.</w:t>
-      </w:r>
-    </w:p>
-    <w:p>
-      <w:pPr>
-        <w:shd w:val="clear" w:color="auto" w:fill="F2F2F2" w:themeFill="background1" w:themeFillShade="F2"/>
-        <w:spacing w:before="120" w:after="120" w:line="240" w:lineRule="auto"/>
-        <w:rPr>
-          <w:rFonts w:asciiTheme="majorHAnsi" w:hAnsiTheme="majorHAnsi" w:cs="Arial"/>
-          <w:b/>
-          <w:spacing w:val="10"/>
-          <w:sz w:val="26"/>
-          <w:szCs w:val="26"/>
-          <w:lang w:val="en-IN"/>
-        </w:rPr>
-      </w:pPr>
-      <w:r>
-        <w:rPr>
-          <w:rFonts w:asciiTheme="majorHAnsi" w:hAnsiTheme="majorHAnsi" w:cs="Arial"/>
-          <w:b/>
-          <w:spacing w:val="10"/>
-          <w:sz w:val="26"/>
-          <w:szCs w:val="26"/>
-          <w:lang w:val="en-IN"/>
-        </w:rPr>
-        <w:t>Education</w:t>
-      </w:r>
-    </w:p>
-    <w:p>
-      <w:pPr>
-        <w:pStyle w:val="ListParagraph"/>
-        <w:numPr>
-          <w:ilvl w:val="0"/>
-          <w:numId w:val="3"/>
-        </w:numPr>
-        <w:spacing w:after="0"/>
+        <w:spacing w:before="240" w:after="0" w:line="240" w:lineRule="auto"/>
         <w:ind w:left="567" w:hanging="284"/>
         <w:jc w:val="both"/>
         <w:rPr>
@@ -3382,22 +3293,8 @@
           <w:szCs w:val="21"/>
           <w:lang w:val="en-IN"/>
         </w:rPr>
-        <w:t xml:space="preserve"> </w:t>
-      </w:r>
-      <w:proofErr w:type="spellStart"/>
-      <w:r>
-        <w:rPr>
-          <w:rFonts w:asciiTheme="majorHAnsi" w:hAnsiTheme="majorHAnsi" w:cs="Arial"/>
-          <w:b/>
-          <w:bCs/>
-          <w:spacing w:val="10"/>
-          <w:sz w:val="21"/>
-          <w:szCs w:val="21"/>
-          <w:lang w:val="en-IN"/>
-        </w:rPr>
-        <w:t>Charusat</w:t>
-      </w:r>
-      <w:proofErr w:type="spellEnd"/>
+        <w:t xml:space="preserve"> Charusat</w:t>
+      </w:r>
       <w:r>
         <w:rPr>
           <w:rFonts w:asciiTheme="majorHAnsi" w:hAnsiTheme="majorHAnsi" w:cs="Arial"/>
@@ -3471,7 +3368,7 @@
 </file>
 
 <file path=word/endnotes.xml><?xml version="1.0" encoding="utf-8"?>
-<w:endnotes xmlns:wpc="http://schemas.microsoft.com/office/word/2010/wordprocessingCanvas" xmlns:cx="http://schemas.microsoft.com/office/drawing/2014/chartex" xmlns:cx1="http://schemas.microsoft.com/office/drawing/2015/9/8/chartex" xmlns:cx2="http://schemas.microsoft.com/office/drawing/2015/10/21/chartex" xmlns:cx3="http://schemas.microsoft.com/office/drawing/2016/5/9/chartex" xmlns:cx4="http://schemas.microsoft.com/office/drawing/2016/5/10/chartex" xmlns:cx5="http://schemas.microsoft.com/office/drawing/2016/5/11/chartex" xmlns:cx6="http://schemas.microsoft.com/office/drawing/2016/5/12/chartex" xmlns:cx7="http://schemas.microsoft.com/office/drawing/2016/5/13/chartex" xmlns:cx8="http://schemas.microsoft.com/office/drawing/2016/5/14/chartex" xmlns:mc="http://schemas.openxmlformats.org/markup-compatibility/2006" xmlns:aink="http://schemas.microsoft.com/office/drawing/2016/ink" xmlns:am3d="http://schemas.microsoft.com/office/drawing/2017/model3d" xmlns:o="urn:schemas-microsoft-com:office:office" xmlns:r="http://schemas.openxmlformats.org/officeDocument/2006/relationships" xmlns:m="http://schemas.openxmlformats.org/officeDocument/2006/math" xmlns:v="urn:schemas-microsoft-com:vml" xmlns:wp14="http://schemas.microsoft.com/office/word/2010/wordprocessingDrawing" xmlns:wp="http://schemas.openxmlformats.org/drawingml/2006/wordprocessingDrawing" xmlns:w10="urn:schemas-microsoft-com:office:word" xmlns:w="http://schemas.openxmlformats.org/wordprocessingml/2006/main" xmlns:w14="http://schemas.microsoft.com/office/word/2010/wordml" xmlns:w15="http://schemas.microsoft.com/office/word/2012/wordml" xmlns:w16cex="http://schemas.microsoft.com/office/word/2018/wordml/cex" xmlns:w16cid="http://schemas.microsoft.com/office/word/2016/wordml/cid" xmlns:w16="http://schemas.microsoft.com/office/word/2018/wordml" xmlns:w16sdtdh="http://schemas.microsoft.com/office/word/2020/wordml/sdtdatahash" xmlns:w16se="http://schemas.microsoft.com/office/word/2015/wordml/symex" xmlns:wpg="http://schemas.microsoft.com/office/word/2010/wordprocessingGroup" xmlns:wpi="http://schemas.microsoft.com/office/word/2010/wordprocessingInk" xmlns:wne="http://schemas.microsoft.com/office/word/2006/wordml" xmlns:wps="http://schemas.microsoft.com/office/word/2010/wordprocessingShape" mc:Ignorable="w14 w15 w16se w16cid w16 w16cex w16sdtdh wp14">
+<w:endnotes xmlns:wpc="http://schemas.microsoft.com/office/word/2010/wordprocessingCanvas" xmlns:cx="http://schemas.microsoft.com/office/drawing/2014/chartex" xmlns:cx1="http://schemas.microsoft.com/office/drawing/2015/9/8/chartex" xmlns:cx2="http://schemas.microsoft.com/office/drawing/2015/10/21/chartex" xmlns:cx3="http://schemas.microsoft.com/office/drawing/2016/5/9/chartex" xmlns:cx4="http://schemas.microsoft.com/office/drawing/2016/5/10/chartex" xmlns:cx5="http://schemas.microsoft.com/office/drawing/2016/5/11/chartex" xmlns:cx6="http://schemas.microsoft.com/office/drawing/2016/5/12/chartex" xmlns:cx7="http://schemas.microsoft.com/office/drawing/2016/5/13/chartex" xmlns:cx8="http://schemas.microsoft.com/office/drawing/2016/5/14/chartex" xmlns:mc="http://schemas.openxmlformats.org/markup-compatibility/2006" xmlns:aink="http://schemas.microsoft.com/office/drawing/2016/ink" xmlns:am3d="http://schemas.microsoft.com/office/drawing/2017/model3d" xmlns:o="urn:schemas-microsoft-com:office:office" xmlns:oel="http://schemas.microsoft.com/office/2019/extlst" xmlns:r="http://schemas.openxmlformats.org/officeDocument/2006/relationships" xmlns:m="http://schemas.openxmlformats.org/officeDocument/2006/math" xmlns:v="urn:schemas-microsoft-com:vml" xmlns:wp14="http://schemas.microsoft.com/office/word/2010/wordprocessingDrawing" xmlns:wp="http://schemas.openxmlformats.org/drawingml/2006/wordprocessingDrawing" xmlns:w10="urn:schemas-microsoft-com:office:word" xmlns:w="http://schemas.openxmlformats.org/wordprocessingml/2006/main" xmlns:w14="http://schemas.microsoft.com/office/word/2010/wordml" xmlns:w15="http://schemas.microsoft.com/office/word/2012/wordml" xmlns:w16cex="http://schemas.microsoft.com/office/word/2018/wordml/cex" xmlns:w16cid="http://schemas.microsoft.com/office/word/2016/wordml/cid" xmlns:w16="http://schemas.microsoft.com/office/word/2018/wordml" xmlns:w16sdtdh="http://schemas.microsoft.com/office/word/2020/wordml/sdtdatahash" xmlns:w16se="http://schemas.microsoft.com/office/word/2015/wordml/symex" xmlns:wpg="http://schemas.microsoft.com/office/word/2010/wordprocessingGroup" xmlns:wpi="http://schemas.microsoft.com/office/word/2010/wordprocessingInk" xmlns:wne="http://schemas.microsoft.com/office/word/2006/wordml" xmlns:wps="http://schemas.microsoft.com/office/word/2010/wordprocessingShape" mc:Ignorable="w14 w15 w16se w16cid w16 w16cex w16sdtdh wp14">
   <w:endnote w:type="separator" w:id="-1">
     <w:p>
       <w:pPr>
@@ -3496,7 +3393,7 @@
 </file>
 
 <file path=word/footnotes.xml><?xml version="1.0" encoding="utf-8"?>
-<w:footnotes xmlns:wpc="http://schemas.microsoft.com/office/word/2010/wordprocessingCanvas" xmlns:cx="http://schemas.microsoft.com/office/drawing/2014/chartex" xmlns:cx1="http://schemas.microsoft.com/office/drawing/2015/9/8/chartex" xmlns:cx2="http://schemas.microsoft.com/office/drawing/2015/10/21/chartex" xmlns:cx3="http://schemas.microsoft.com/office/drawing/2016/5/9/chartex" xmlns:cx4="http://schemas.microsoft.com/office/drawing/2016/5/10/chartex" xmlns:cx5="http://schemas.microsoft.com/office/drawing/2016/5/11/chartex" xmlns:cx6="http://schemas.microsoft.com/office/drawing/2016/5/12/chartex" xmlns:cx7="http://schemas.microsoft.com/office/drawing/2016/5/13/chartex" xmlns:cx8="http://schemas.microsoft.com/office/drawing/2016/5/14/chartex" xmlns:mc="http://schemas.openxmlformats.org/markup-compatibility/2006" xmlns:aink="http://schemas.microsoft.com/office/drawing/2016/ink" xmlns:am3d="http://schemas.microsoft.com/office/drawing/2017/model3d" xmlns:o="urn:schemas-microsoft-com:office:office" xmlns:r="http://schemas.openxmlformats.org/officeDocument/2006/relationships" xmlns:m="http://schemas.openxmlformats.org/officeDocument/2006/math" xmlns:v="urn:schemas-microsoft-com:vml" xmlns:wp14="http://schemas.microsoft.com/office/word/2010/wordprocessingDrawing" xmlns:wp="http://schemas.openxmlformats.org/drawingml/2006/wordprocessingDrawing" xmlns:w10="urn:schemas-microsoft-com:office:word" xmlns:w="http://schemas.openxmlformats.org/wordprocessingml/2006/main" xmlns:w14="http://schemas.microsoft.com/office/word/2010/wordml" xmlns:w15="http://schemas.microsoft.com/office/word/2012/wordml" xmlns:w16cex="http://schemas.microsoft.com/office/word/2018/wordml/cex" xmlns:w16cid="http://schemas.microsoft.com/office/word/2016/wordml/cid" xmlns:w16="http://schemas.microsoft.com/office/word/2018/wordml" xmlns:w16sdtdh="http://schemas.microsoft.com/office/word/2020/wordml/sdtdatahash" xmlns:w16se="http://schemas.microsoft.com/office/word/2015/wordml/symex" xmlns:wpg="http://schemas.microsoft.com/office/word/2010/wordprocessingGroup" xmlns:wpi="http://schemas.microsoft.com/office/word/2010/wordprocessingInk" xmlns:wne="http://schemas.microsoft.com/office/word/2006/wordml" xmlns:wps="http://schemas.microsoft.com/office/word/2010/wordprocessingShape" mc:Ignorable="w14 w15 w16se w16cid w16 w16cex w16sdtdh wp14">
+<w:footnotes xmlns:wpc="http://schemas.microsoft.com/office/word/2010/wordprocessingCanvas" xmlns:cx="http://schemas.microsoft.com/office/drawing/2014/chartex" xmlns:cx1="http://schemas.microsoft.com/office/drawing/2015/9/8/chartex" xmlns:cx2="http://schemas.microsoft.com/office/drawing/2015/10/21/chartex" xmlns:cx3="http://schemas.microsoft.com/office/drawing/2016/5/9/chartex" xmlns:cx4="http://schemas.microsoft.com/office/drawing/2016/5/10/chartex" xmlns:cx5="http://schemas.microsoft.com/office/drawing/2016/5/11/chartex" xmlns:cx6="http://schemas.microsoft.com/office/drawing/2016/5/12/chartex" xmlns:cx7="http://schemas.microsoft.com/office/drawing/2016/5/13/chartex" xmlns:cx8="http://schemas.microsoft.com/office/drawing/2016/5/14/chartex" xmlns:mc="http://schemas.openxmlformats.org/markup-compatibility/2006" xmlns:aink="http://schemas.microsoft.com/office/drawing/2016/ink" xmlns:am3d="http://schemas.microsoft.com/office/drawing/2017/model3d" xmlns:o="urn:schemas-microsoft-com:office:office" xmlns:oel="http://schemas.microsoft.com/office/2019/extlst" xmlns:r="http://schemas.openxmlformats.org/officeDocument/2006/relationships" xmlns:m="http://schemas.openxmlformats.org/officeDocument/2006/math" xmlns:v="urn:schemas-microsoft-com:vml" xmlns:wp14="http://schemas.microsoft.com/office/word/2010/wordprocessingDrawing" xmlns:wp="http://schemas.openxmlformats.org/drawingml/2006/wordprocessingDrawing" xmlns:w10="urn:schemas-microsoft-com:office:word" xmlns:w="http://schemas.openxmlformats.org/wordprocessingml/2006/main" xmlns:w14="http://schemas.microsoft.com/office/word/2010/wordml" xmlns:w15="http://schemas.microsoft.com/office/word/2012/wordml" xmlns:w16cex="http://schemas.microsoft.com/office/word/2018/wordml/cex" xmlns:w16cid="http://schemas.microsoft.com/office/word/2016/wordml/cid" xmlns:w16="http://schemas.microsoft.com/office/word/2018/wordml" xmlns:w16sdtdh="http://schemas.microsoft.com/office/word/2020/wordml/sdtdatahash" xmlns:w16se="http://schemas.microsoft.com/office/word/2015/wordml/symex" xmlns:wpg="http://schemas.microsoft.com/office/word/2010/wordprocessingGroup" xmlns:wpi="http://schemas.microsoft.com/office/word/2010/wordprocessingInk" xmlns:wne="http://schemas.microsoft.com/office/word/2006/wordml" xmlns:wps="http://schemas.microsoft.com/office/word/2010/wordprocessingShape" mc:Ignorable="w14 w15 w16se w16cid w16 w16cex w16sdtdh wp14">
   <w:footnote w:type="separator" w:id="-1">
     <w:p>
       <w:pPr>
@@ -3521,8 +3418,29 @@
 </file>
 
 <file path=word/numbering.xml><?xml version="1.0" encoding="utf-8"?>
-<w:numbering xmlns:wpc="http://schemas.microsoft.com/office/word/2010/wordprocessingCanvas" xmlns:cx="http://schemas.microsoft.com/office/drawing/2014/chartex" xmlns:cx1="http://schemas.microsoft.com/office/drawing/2015/9/8/chartex" xmlns:cx2="http://schemas.microsoft.com/office/drawing/2015/10/21/chartex" xmlns:cx3="http://schemas.microsoft.com/office/drawing/2016/5/9/chartex" xmlns:cx4="http://schemas.microsoft.com/office/drawing/2016/5/10/chartex" xmlns:cx5="http://schemas.microsoft.com/office/drawing/2016/5/11/chartex" xmlns:cx6="http://schemas.microsoft.com/office/drawing/2016/5/12/chartex" xmlns:cx7="http://schemas.microsoft.com/office/drawing/2016/5/13/chartex" xmlns:cx8="http://schemas.microsoft.com/office/drawing/2016/5/14/chartex" xmlns:mc="http://schemas.openxmlformats.org/markup-compatibility/2006" xmlns:aink="http://schemas.microsoft.com/office/drawing/2016/ink" xmlns:am3d="http://schemas.microsoft.com/office/drawing/2017/model3d" xmlns:o="urn:schemas-microsoft-com:office:office" xmlns:r="http://schemas.openxmlformats.org/officeDocument/2006/relationships" xmlns:m="http://schemas.openxmlformats.org/officeDocument/2006/math" xmlns:v="urn:schemas-microsoft-com:vml" xmlns:wp14="http://schemas.microsoft.com/office/word/2010/wordprocessingDrawing" xmlns:wp="http://schemas.openxmlformats.org/drawingml/2006/wordprocessingDrawing" xmlns:w10="urn:schemas-microsoft-com:office:word" xmlns:w="http://schemas.openxmlformats.org/wordprocessingml/2006/main" xmlns:w14="http://schemas.microsoft.com/office/word/2010/wordml" xmlns:w15="http://schemas.microsoft.com/office/word/2012/wordml" xmlns:w16cex="http://schemas.microsoft.com/office/word/2018/wordml/cex" xmlns:w16cid="http://schemas.microsoft.com/office/word/2016/wordml/cid" xmlns:w16="http://schemas.microsoft.com/office/word/2018/wordml" xmlns:w16sdtdh="http://schemas.microsoft.com/office/word/2020/wordml/sdtdatahash" xmlns:w16se="http://schemas.microsoft.com/office/word/2015/wordml/symex" xmlns:wpg="http://schemas.microsoft.com/office/word/2010/wordprocessingGroup" xmlns:wpi="http://schemas.microsoft.com/office/word/2010/wordprocessingInk" xmlns:wne="http://schemas.microsoft.com/office/word/2006/wordml" xmlns:wps="http://schemas.microsoft.com/office/word/2010/wordprocessingShape" mc:Ignorable="w14 w15 w16se w16cid w16 w16cex w16sdtdh wp14">
+<w:numbering xmlns:wpc="http://schemas.microsoft.com/office/word/2010/wordprocessingCanvas" xmlns:cx="http://schemas.microsoft.com/office/drawing/2014/chartex" xmlns:cx1="http://schemas.microsoft.com/office/drawing/2015/9/8/chartex" xmlns:cx2="http://schemas.microsoft.com/office/drawing/2015/10/21/chartex" xmlns:cx3="http://schemas.microsoft.com/office/drawing/2016/5/9/chartex" xmlns:cx4="http://schemas.microsoft.com/office/drawing/2016/5/10/chartex" xmlns:cx5="http://schemas.microsoft.com/office/drawing/2016/5/11/chartex" xmlns:cx6="http://schemas.microsoft.com/office/drawing/2016/5/12/chartex" xmlns:cx7="http://schemas.microsoft.com/office/drawing/2016/5/13/chartex" xmlns:cx8="http://schemas.microsoft.com/office/drawing/2016/5/14/chartex" xmlns:mc="http://schemas.openxmlformats.org/markup-compatibility/2006" xmlns:aink="http://schemas.microsoft.com/office/drawing/2016/ink" xmlns:am3d="http://schemas.microsoft.com/office/drawing/2017/model3d" xmlns:o="urn:schemas-microsoft-com:office:office" xmlns:oel="http://schemas.microsoft.com/office/2019/extlst" xmlns:r="http://schemas.openxmlformats.org/officeDocument/2006/relationships" xmlns:m="http://schemas.openxmlformats.org/officeDocument/2006/math" xmlns:v="urn:schemas-microsoft-com:vml" xmlns:wp14="http://schemas.microsoft.com/office/word/2010/wordprocessingDrawing" xmlns:wp="http://schemas.openxmlformats.org/drawingml/2006/wordprocessingDrawing" xmlns:w10="urn:schemas-microsoft-com:office:word" xmlns:w="http://schemas.openxmlformats.org/wordprocessingml/2006/main" xmlns:w14="http://schemas.microsoft.com/office/word/2010/wordml" xmlns:w15="http://schemas.microsoft.com/office/word/2012/wordml" xmlns:w16cex="http://schemas.microsoft.com/office/word/2018/wordml/cex" xmlns:w16cid="http://schemas.microsoft.com/office/word/2016/wordml/cid" xmlns:w16="http://schemas.microsoft.com/office/word/2018/wordml" xmlns:w16sdtdh="http://schemas.microsoft.com/office/word/2020/wordml/sdtdatahash" xmlns:w16se="http://schemas.microsoft.com/office/word/2015/wordml/symex" xmlns:wpg="http://schemas.microsoft.com/office/word/2010/wordprocessingGroup" xmlns:wpi="http://schemas.microsoft.com/office/word/2010/wordprocessingInk" xmlns:wne="http://schemas.microsoft.com/office/word/2006/wordml" xmlns:wps="http://schemas.microsoft.com/office/word/2010/wordprocessingShape" mc:Ignorable="w14 w15 w16se w16cid w16 w16cex w16sdtdh wp14">
   <w:abstractNum w:abstractNumId="0" w15:restartNumberingAfterBreak="0">
+    <w:nsid w:val="FFFFFF89"/>
+    <w:multiLevelType w:val="singleLevel"/>
+    <w:tmpl w:val="DAD25C22"/>
+    <w:lvl w:ilvl="0">
+      <w:start w:val="1"/>
+      <w:numFmt w:val="bullet"/>
+      <w:pStyle w:val="ListBullet"/>
+      <w:lvlText w:val=""/>
+      <w:lvlJc w:val="left"/>
+      <w:pPr>
+        <w:tabs>
+          <w:tab w:val="num" w:pos="360"/>
+        </w:tabs>
+        <w:ind w:left="360" w:hanging="360"/>
+      </w:pPr>
+      <w:rPr>
+        <w:rFonts w:ascii="Symbol" w:hAnsi="Symbol" w:hint="default"/>
+      </w:rPr>
+    </w:lvl>
+  </w:abstractNum>
+  <w:abstractNum w:abstractNumId="1" w15:restartNumberingAfterBreak="0">
     <w:nsid w:val="16393179"/>
     <w:multiLevelType w:val="hybridMultilevel"/>
     <w:tmpl w:val="6200011E"/>
@@ -3635,7 +3553,7 @@
       </w:rPr>
     </w:lvl>
   </w:abstractNum>
-  <w:abstractNum w:abstractNumId="1" w15:restartNumberingAfterBreak="0">
+  <w:abstractNum w:abstractNumId="2" w15:restartNumberingAfterBreak="0">
     <w:nsid w:val="1BCE599B"/>
     <w:multiLevelType w:val="hybridMultilevel"/>
     <w:tmpl w:val="9272C5D8"/>
@@ -3748,7 +3666,7 @@
       </w:rPr>
     </w:lvl>
   </w:abstractNum>
-  <w:abstractNum w:abstractNumId="2" w15:restartNumberingAfterBreak="0">
+  <w:abstractNum w:abstractNumId="3" w15:restartNumberingAfterBreak="0">
     <w:nsid w:val="22315D19"/>
     <w:multiLevelType w:val="hybridMultilevel"/>
     <w:tmpl w:val="A12EF9DC"/>
@@ -3861,7 +3779,7 @@
       </w:rPr>
     </w:lvl>
   </w:abstractNum>
-  <w:abstractNum w:abstractNumId="3" w15:restartNumberingAfterBreak="0">
+  <w:abstractNum w:abstractNumId="4" w15:restartNumberingAfterBreak="0">
     <w:nsid w:val="22CE6869"/>
     <w:multiLevelType w:val="hybridMultilevel"/>
     <w:tmpl w:val="A5ECB70A"/>
@@ -3974,7 +3892,7 @@
       </w:rPr>
     </w:lvl>
   </w:abstractNum>
-  <w:abstractNum w:abstractNumId="4" w15:restartNumberingAfterBreak="0">
+  <w:abstractNum w:abstractNumId="5" w15:restartNumberingAfterBreak="0">
     <w:nsid w:val="3EE87E47"/>
     <w:multiLevelType w:val="hybridMultilevel"/>
     <w:tmpl w:val="574447BC"/>
@@ -4087,7 +4005,7 @@
       </w:rPr>
     </w:lvl>
   </w:abstractNum>
-  <w:abstractNum w:abstractNumId="5" w15:restartNumberingAfterBreak="0">
+  <w:abstractNum w:abstractNumId="6" w15:restartNumberingAfterBreak="0">
     <w:nsid w:val="3FE7495F"/>
     <w:multiLevelType w:val="hybridMultilevel"/>
     <w:tmpl w:val="22B015FC"/>
@@ -4200,7 +4118,7 @@
       </w:rPr>
     </w:lvl>
   </w:abstractNum>
-  <w:abstractNum w:abstractNumId="6" w15:restartNumberingAfterBreak="0">
+  <w:abstractNum w:abstractNumId="7" w15:restartNumberingAfterBreak="0">
     <w:nsid w:val="59A43FB9"/>
     <w:multiLevelType w:val="hybridMultilevel"/>
     <w:tmpl w:val="992CC810"/>
@@ -4313,7 +4231,7 @@
       </w:rPr>
     </w:lvl>
   </w:abstractNum>
-  <w:abstractNum w:abstractNumId="7" w15:restartNumberingAfterBreak="0">
+  <w:abstractNum w:abstractNumId="8" w15:restartNumberingAfterBreak="0">
     <w:nsid w:val="68596642"/>
     <w:multiLevelType w:val="hybridMultilevel"/>
     <w:tmpl w:val="7F7C2588"/>
@@ -4426,7 +4344,7 @@
       </w:rPr>
     </w:lvl>
   </w:abstractNum>
-  <w:abstractNum w:abstractNumId="8" w15:restartNumberingAfterBreak="0">
+  <w:abstractNum w:abstractNumId="9" w15:restartNumberingAfterBreak="0">
     <w:nsid w:val="7F3032C6"/>
     <w:multiLevelType w:val="multilevel"/>
     <w:tmpl w:val="3AECE678"/>
@@ -4576,31 +4494,34 @@
     </w:lvl>
   </w:abstractNum>
   <w:num w:numId="1" w16cid:durableId="943925118">
+    <w:abstractNumId w:val="7"/>
+  </w:num>
+  <w:num w:numId="2" w16cid:durableId="1317538689">
     <w:abstractNumId w:val="6"/>
   </w:num>
-  <w:num w:numId="2" w16cid:durableId="1317538689">
+  <w:num w:numId="3" w16cid:durableId="1250388821">
+    <w:abstractNumId w:val="2"/>
+  </w:num>
+  <w:num w:numId="4" w16cid:durableId="1622108524">
     <w:abstractNumId w:val="5"/>
   </w:num>
-  <w:num w:numId="3" w16cid:durableId="1250388821">
+  <w:num w:numId="5" w16cid:durableId="864055304">
     <w:abstractNumId w:val="1"/>
   </w:num>
-  <w:num w:numId="4" w16cid:durableId="1622108524">
+  <w:num w:numId="6" w16cid:durableId="1477410381">
+    <w:abstractNumId w:val="3"/>
+  </w:num>
+  <w:num w:numId="7" w16cid:durableId="1355350182">
+    <w:abstractNumId w:val="8"/>
+  </w:num>
+  <w:num w:numId="8" w16cid:durableId="1246185106">
     <w:abstractNumId w:val="4"/>
   </w:num>
-  <w:num w:numId="5" w16cid:durableId="864055304">
+  <w:num w:numId="9" w16cid:durableId="315571748">
+    <w:abstractNumId w:val="9"/>
+  </w:num>
+  <w:num w:numId="10" w16cid:durableId="1602031539">
     <w:abstractNumId w:val="0"/>
-  </w:num>
-  <w:num w:numId="6" w16cid:durableId="1477410381">
-    <w:abstractNumId w:val="2"/>
-  </w:num>
-  <w:num w:numId="7" w16cid:durableId="1355350182">
-    <w:abstractNumId w:val="7"/>
-  </w:num>
-  <w:num w:numId="8" w16cid:durableId="1246185106">
-    <w:abstractNumId w:val="3"/>
-  </w:num>
-  <w:num w:numId="9" w16cid:durableId="315571748">
-    <w:abstractNumId w:val="8"/>
   </w:num>
 </w:numbering>
 </file>
@@ -5197,6 +5118,19 @@
       <w:szCs w:val="20"/>
     </w:rPr>
   </w:style>
+  <w:style w:type="paragraph" w:styleId="ListBullet">
+    <w:name w:val="List Bullet"/>
+    <w:basedOn w:val="Normal"/>
+    <w:uiPriority w:val="99"/>
+    <w:unhideWhenUsed/>
+    <w:rsid w:val="00B24E2F"/>
+    <w:pPr>
+      <w:numPr>
+        <w:numId w:val="10"/>
+      </w:numPr>
+      <w:contextualSpacing/>
+    </w:pPr>
+  </w:style>
 </w:styles>
 </file>
 

</xml_diff>

<commit_message>
updated resume to have information about incubyte work
</commit_message>
<xml_diff>
--- a/assets/Umang_resume.docx
+++ b/assets/Umang_resume.docx
@@ -1640,7 +1640,25 @@
           <w:spacing w:val="10"/>
           <w:lang w:val="en-IN"/>
         </w:rPr>
-        <w:t>Software Crafsperson (full stack developer)</w:t>
+        <w:t>Software Craf</w:t>
+      </w:r>
+      <w:r>
+        <w:rPr>
+          <w:rFonts w:asciiTheme="majorHAnsi" w:hAnsiTheme="majorHAnsi" w:cs="Arial"/>
+          <w:b/>
+          <w:spacing w:val="10"/>
+          <w:lang w:val="en-IN"/>
+        </w:rPr>
+        <w:t>t</w:t>
+      </w:r>
+      <w:r>
+        <w:rPr>
+          <w:rFonts w:asciiTheme="majorHAnsi" w:hAnsiTheme="majorHAnsi" w:cs="Arial"/>
+          <w:b/>
+          <w:spacing w:val="10"/>
+          <w:lang w:val="en-IN"/>
+        </w:rPr>
+        <w:t>sperson (full stack developer)</w:t>
       </w:r>
       <w:r>
         <w:rPr>
@@ -1740,7 +1758,50 @@
         <w:rPr>
           <w:lang w:val="en-IN"/>
         </w:rPr>
-        <w:t>Working on a full stack application written in Angular, Java and Microsoft SQL Server.</w:t>
+        <w:t>Working on a full stack application written in Angular, Java</w:t>
+      </w:r>
+      <w:r>
+        <w:rPr>
+          <w:lang w:val="en-IN"/>
+        </w:rPr>
+        <w:t>,</w:t>
+      </w:r>
+      <w:r>
+        <w:rPr>
+          <w:lang w:val="en-IN"/>
+        </w:rPr>
+        <w:t xml:space="preserve"> and Microsoft SQL Server.</w:t>
+      </w:r>
+    </w:p>
+    <w:p>
+      <w:pPr>
+        <w:pStyle w:val="ListBullet"/>
+        <w:tabs>
+          <w:tab w:val="clear" w:pos="360"/>
+          <w:tab w:val="num" w:pos="502"/>
+        </w:tabs>
+        <w:ind w:left="502"/>
+        <w:rPr>
+          <w:lang w:val="en-IN"/>
+        </w:rPr>
+      </w:pPr>
+      <w:r>
+        <w:rPr>
+          <w:lang w:val="en-IN"/>
+        </w:rPr>
+        <w:t xml:space="preserve">Based on feedback from RedGate SQL monitor and query store, implemented major schema changes to </w:t>
+      </w:r>
+      <w:r>
+        <w:rPr>
+          <w:lang w:val="en-IN"/>
+        </w:rPr>
+        <w:t xml:space="preserve">the </w:t>
+      </w:r>
+      <w:r>
+        <w:rPr>
+          <w:lang w:val="en-IN"/>
+        </w:rPr>
+        <w:t>SQL server database to match the user expectations.</w:t>
       </w:r>
     </w:p>
     <w:p>
@@ -2737,7 +2798,27 @@
           <w:szCs w:val="21"/>
           <w:lang w:val="en-IN"/>
         </w:rPr>
-        <w:t>Technical trainings across teams.</w:t>
+        <w:t xml:space="preserve">Technical </w:t>
+      </w:r>
+      <w:r>
+        <w:rPr>
+          <w:rFonts w:asciiTheme="majorHAnsi" w:hAnsiTheme="majorHAnsi" w:cs="Arial"/>
+          <w:spacing w:val="10"/>
+          <w:sz w:val="21"/>
+          <w:szCs w:val="21"/>
+          <w:lang w:val="en-IN"/>
+        </w:rPr>
+        <w:t>training</w:t>
+      </w:r>
+      <w:r>
+        <w:rPr>
+          <w:rFonts w:asciiTheme="majorHAnsi" w:hAnsiTheme="majorHAnsi" w:cs="Arial"/>
+          <w:spacing w:val="10"/>
+          <w:sz w:val="21"/>
+          <w:szCs w:val="21"/>
+          <w:lang w:val="en-IN"/>
+        </w:rPr>
+        <w:t xml:space="preserve"> across teams.</w:t>
       </w:r>
     </w:p>
     <w:p>
@@ -2994,7 +3075,7 @@
           <w:szCs w:val="21"/>
           <w:lang w:val="en-IN"/>
         </w:rPr>
-        <w:t>Client facing</w:t>
+        <w:t>Client-facing</w:t>
       </w:r>
       <w:r>
         <w:rPr>

</xml_diff>

<commit_message>
added more details about database work
</commit_message>
<xml_diff>
--- a/assets/Umang_resume.docx
+++ b/assets/Umang_resume.docx
@@ -1789,7 +1789,19 @@
         <w:rPr>
           <w:lang w:val="en-IN"/>
         </w:rPr>
-        <w:t xml:space="preserve">Based on feedback from RedGate SQL monitor and query store, implemented major schema changes to </w:t>
+        <w:t>Based on feedback from RedGate SQL monitor and query store, implemented major schema changes</w:t>
+      </w:r>
+      <w:r>
+        <w:rPr>
+          <w:lang w:val="en-IN"/>
+        </w:rPr>
+        <w:t xml:space="preserve"> (table structure changes and index changes)</w:t>
+      </w:r>
+      <w:r>
+        <w:rPr>
+          <w:lang w:val="en-IN"/>
+        </w:rPr>
+        <w:t xml:space="preserve"> to </w:t>
       </w:r>
       <w:r>
         <w:rPr>

</xml_diff>